<commit_message>
update OpenCAP output report to include HGVS expressions and highlight does not support direction
</commit_message>
<xml_diff>
--- a/binder_interactive/Annotate_Variants/SCLC_9_OpenCAP_report.docx
+++ b/binder_interactive/Annotate_Variants/SCLC_9_OpenCAP_report.docx
@@ -71,7 +71,7 @@
         <w:tab/>
       </w:r>
       <w:r>
-        <w:t>Mon, Jul 22, 2019</w:t>
+        <w:t>Thu, Aug 01, 2019</w:t>
         <w:br/>
       </w:r>
       <w:r>
@@ -83,7 +83,7 @@
         <w:tab/>
       </w:r>
       <w:r>
-        <w:t>01:39:29 PM</w:t>
+        <w:t>11:02:45 AM</w:t>
       </w:r>
     </w:p>
     <w:p>
@@ -145,6 +145,46 @@
       <w:r>
         <w:t>ENST00000275493.2</w:t>
         <w:br/>
+      </w:r>
+      <w:r>
+        <w:rPr>
+          <w:b/>
+        </w:rPr>
+        <w:t>HGVS Expression(s)</w:t>
+        <w:tab/>
+        <w:tab/>
+      </w:r>
+      <w:r>
+        <w:t>NC_000007.13:g.55259515T&gt;G</w:t>
+        <w:br/>
+        <w:tab/>
+        <w:tab/>
+        <w:tab/>
+        <w:tab/>
+      </w:r>
+      <w:r>
+        <w:t>NM_005228.4:c.2573T&gt;G</w:t>
+        <w:br/>
+        <w:tab/>
+        <w:tab/>
+        <w:tab/>
+        <w:tab/>
+      </w:r>
+      <w:r>
+        <w:t>ENST00000275493.2:c.2573T&gt;G</w:t>
+        <w:br/>
+        <w:tab/>
+        <w:tab/>
+        <w:tab/>
+        <w:tab/>
+      </w:r>
+      <w:r>
+        <w:t>NP_005219.2:p.Leu858Arg</w:t>
+        <w:br/>
+        <w:tab/>
+        <w:tab/>
+        <w:tab/>
+        <w:tab/>
       </w:r>
     </w:p>
     <w:p>
@@ -317,6 +357,7 @@
         </w:hyperlink>
       </w:r>
       <w:r>
+        <w:t xml:space="preserve">   </w:t>
         <w:tab/>
         <w:tab/>
       </w:r>
@@ -349,6 +390,7 @@
         </w:hyperlink>
       </w:r>
       <w:r>
+        <w:t xml:space="preserve">   </w:t>
         <w:tab/>
         <w:tab/>
       </w:r>
@@ -419,6 +461,7 @@
         </w:hyperlink>
       </w:r>
       <w:r>
+        <w:t xml:space="preserve">   </w:t>
         <w:tab/>
         <w:tab/>
       </w:r>
@@ -458,7 +501,7 @@
         <w:tab/>
       </w:r>
       <w:r>
-        <w:t>MTHFR</w:t>
+        <w:t>KRAS</w:t>
         <w:br/>
       </w:r>
       <w:r>
@@ -470,7 +513,7 @@
         <w:tab/>
       </w:r>
       <w:r>
-        <w:t>A222V</w:t>
+        <w:t>G13D</w:t>
         <w:br/>
       </w:r>
       <w:r>
@@ -483,7 +526,7 @@
         <w:tab/>
       </w:r>
       <w:r>
-        <w:t>chr1:g.11856378G&gt;A</w:t>
+        <w:t>chr12:g.25398281C&gt;T</w:t>
         <w:br/>
       </w:r>
       <w:r>
@@ -496,8 +539,48 @@
         <w:tab/>
       </w:r>
       <w:r>
-        <w:t>ENST00000376592.1</w:t>
+        <w:t>ENST00000256078.4</w:t>
         <w:br/>
+      </w:r>
+      <w:r>
+        <w:rPr>
+          <w:b/>
+        </w:rPr>
+        <w:t>HGVS Expression(s)</w:t>
+        <w:tab/>
+        <w:tab/>
+      </w:r>
+      <w:r>
+        <w:t>NM_033360.3:c.38G&gt;A</w:t>
+        <w:br/>
+        <w:tab/>
+        <w:tab/>
+        <w:tab/>
+        <w:tab/>
+      </w:r>
+      <w:r>
+        <w:t>NP_004976.2:p.Gly13Asp</w:t>
+        <w:br/>
+        <w:tab/>
+        <w:tab/>
+        <w:tab/>
+        <w:tab/>
+      </w:r>
+      <w:r>
+        <w:t>NC_000012.11:g.25398281C&gt;T</w:t>
+        <w:br/>
+        <w:tab/>
+        <w:tab/>
+        <w:tab/>
+        <w:tab/>
+      </w:r>
+      <w:r>
+        <w:t>ENST00000256078.4:c.38G&gt;A</w:t>
+        <w:br/>
+        <w:tab/>
+        <w:tab/>
+        <w:tab/>
+        <w:tab/>
       </w:r>
     </w:p>
     <w:p>
@@ -523,7 +606,7 @@
         <w:hyperlink r:id="rId19">
           <w:r>
             <w:rPr/>
-            <w:t>3520</w:t>
+            <w:t>12580</w:t>
           </w:r>
         </w:hyperlink>
       </w:r>
@@ -544,7 +627,7 @@
         <w:hyperlink r:id="rId20">
           <w:r>
             <w:rPr/>
-            <w:t>rs1801133</w:t>
+            <w:t>rs112445441</w:t>
           </w:r>
         </w:hyperlink>
       </w:r>
@@ -565,7 +648,7 @@
         <w:hyperlink r:id="rId21">
           <w:r>
             <w:rPr/>
-            <w:t>146404</w:t>
+            <w:t>532</w:t>
           </w:r>
         </w:hyperlink>
       </w:r>
@@ -583,8 +666,7 @@
     </w:p>
     <w:p>
       <w:r>
-        <w:t>N/A</w:t>
-        <w:br/>
+        <w:t>While the KRAS G13 region is a widely studied recurrent region in cancer, its impact on clinical action is still debated. Often associated with tumors that are wild-type for other drivers (EGFR and ALK specifically), the prognosis for patients with this mutation seems to be worse than the KRAS wild-type cohort. This mutation, along with the mutations affecting the neighboring G12 position, may result in a less responsive tumor when treated with first-generation TKI's like gefitinib. However, results are conflicting with retrospective analyses suggesting a better response to EGFR-Inhibition. A recent prospective phase-II study (12 patients, Schirripa et. al. 2015) could not reproduce this finding and another prospective phase II trial is currently ongoing.</w:t>
       </w:r>
     </w:p>
     <w:p>
@@ -617,7 +699,17 @@
         <w:t xml:space="preserve">Description: </w:t>
       </w:r>
       <w:r>
-        <w:t>MTHFR A222V Supports Better Outcome for patients with Pancreatic Cancer</w:t>
+        <w:t xml:space="preserve">KRAS G13D </w:t>
+      </w:r>
+      <w:r>
+        <w:rPr>
+          <w:b/>
+          <w:u w:val="single"/>
+        </w:rPr>
+        <w:t xml:space="preserve"> *Does Not Support* </w:t>
+      </w:r>
+      <w:r>
+        <w:t xml:space="preserve"> Resistance to Cetuximab or Panitumumab for patients with Colorectal Cancer</w:t>
         <w:br/>
       </w:r>
       <w:r>
@@ -654,11 +746,12 @@
         <w:hyperlink r:id="rId22">
           <w:r>
             <w:rPr/>
-            <w:t>EID1756</w:t>
+            <w:t>EID6320</w:t>
           </w:r>
         </w:hyperlink>
       </w:r>
       <w:r>
+        <w:t xml:space="preserve">   </w:t>
         <w:tab/>
         <w:tab/>
       </w:r>
@@ -670,7 +763,78 @@
         <w:hyperlink r:id="rId23">
           <w:r>
             <w:rPr/>
-            <w:t>Wu et al., 2016, Sci Rep</w:t>
+            <w:t>Sartore-Bianchi et al., 2009, Cancer Res.</w:t>
+          </w:r>
+        </w:hyperlink>
+      </w:r>
+      <w:r>
+        <w:br/>
+        <w:tab/>
+      </w:r>
+    </w:p>
+    <w:p>
+      <w:r>
+        <w:rPr>
+          <w:b/>
+        </w:rPr>
+        <w:t xml:space="preserve">Description: </w:t>
+      </w:r>
+      <w:r>
+        <w:t>KRAS G13D Supports Resistance to Panitumumab or Cetuximab for patients with Colorectal Cancer</w:t>
+        <w:br/>
+      </w:r>
+      <w:r>
+        <w:br/>
+        <w:tab/>
+      </w:r>
+      <w:r>
+        <w:rPr>
+          <w:b/>
+          <w:u w:val="single"/>
+        </w:rPr>
+        <w:t>CIViC ID(s)</w:t>
+      </w:r>
+      <w:r>
+        <w:tab/>
+        <w:tab/>
+      </w:r>
+      <w:r>
+        <w:rPr>
+          <w:b/>
+          <w:u w:val="single"/>
+        </w:rPr>
+        <w:t>Citation(s)</w:t>
+      </w:r>
+      <w:r>
+        <w:br/>
+        <w:tab/>
+      </w:r>
+      <w:r>
+        <w:rPr>
+          <w:color w:val="000000" w:themeColor="hyperlink"/>
+          <w:u w:val="single"/>
+        </w:rPr>
+        <w:hyperlink r:id="rId24">
+          <w:r>
+            <w:rPr/>
+            <w:t>EID6322</w:t>
+          </w:r>
+        </w:hyperlink>
+      </w:r>
+      <w:r>
+        <w:t xml:space="preserve">   </w:t>
+        <w:tab/>
+        <w:tab/>
+      </w:r>
+      <w:r>
+        <w:rPr>
+          <w:color w:val="000000" w:themeColor="hyperlink"/>
+          <w:u w:val="single"/>
+        </w:rPr>
+        <w:hyperlink r:id="rId23">
+          <w:r>
+            <w:rPr/>
+            <w:t>Sartore-Bianchi et al., 2009, Cancer Res.</w:t>
           </w:r>
         </w:hyperlink>
       </w:r>
@@ -698,7 +862,7 @@
         <w:tab/>
       </w:r>
       <w:r>
-        <w:t>FCGR2A</w:t>
+        <w:t>MTHFR</w:t>
         <w:br/>
       </w:r>
       <w:r>
@@ -710,7 +874,7 @@
         <w:tab/>
       </w:r>
       <w:r>
-        <w:t>H167R</w:t>
+        <w:t>A222V</w:t>
         <w:br/>
       </w:r>
       <w:r>
@@ -723,7 +887,7 @@
         <w:tab/>
       </w:r>
       <w:r>
-        <w:t>chr1:g.161479745A&gt;G</w:t>
+        <w:t>chr1:g.11856378G&gt;A</w:t>
         <w:br/>
       </w:r>
       <w:r>
@@ -736,8 +900,48 @@
         <w:tab/>
       </w:r>
       <w:r>
-        <w:t>ENST00000271450.6</w:t>
+        <w:t>ENST00000376592.1</w:t>
         <w:br/>
+      </w:r>
+      <w:r>
+        <w:rPr>
+          <w:b/>
+        </w:rPr>
+        <w:t>HGVS Expression(s)</w:t>
+        <w:tab/>
+        <w:tab/>
+      </w:r>
+      <w:r>
+        <w:t>NM_005957.4:c.665C&gt;T</w:t>
+        <w:br/>
+        <w:tab/>
+        <w:tab/>
+        <w:tab/>
+        <w:tab/>
+      </w:r>
+      <w:r>
+        <w:t>NP_005948.3:p.Ala222Val</w:t>
+        <w:br/>
+        <w:tab/>
+        <w:tab/>
+        <w:tab/>
+        <w:tab/>
+      </w:r>
+      <w:r>
+        <w:t>ENST00000376592.1:c.665G&gt;A</w:t>
+        <w:br/>
+        <w:tab/>
+        <w:tab/>
+        <w:tab/>
+        <w:tab/>
+      </w:r>
+      <w:r>
+        <w:t>NC_000001.10:g.11856378G&gt;A</w:t>
+        <w:br/>
+        <w:tab/>
+        <w:tab/>
+        <w:tab/>
+        <w:tab/>
       </w:r>
     </w:p>
     <w:p>
@@ -754,27 +958,6 @@
           <w:b/>
         </w:rPr>
         <w:t xml:space="preserve">ClinVar Allele ID: </w:t>
-      </w:r>
-      <w:r>
-        <w:rPr>
-          <w:color w:val="000000" w:themeColor="hyperlink"/>
-          <w:u w:val="single"/>
-        </w:rPr>
-        <w:hyperlink r:id="rId24">
-          <w:r>
-            <w:rPr/>
-            <w:t>14823</w:t>
-          </w:r>
-        </w:hyperlink>
-      </w:r>
-      <w:r>
-        <w:br/>
-      </w:r>
-      <w:r>
-        <w:rPr>
-          <w:b/>
-        </w:rPr>
-        <w:t xml:space="preserve">dbSNP ID: </w:t>
       </w:r>
       <w:r>
         <w:rPr>
@@ -784,86 +967,18 @@
         <w:hyperlink r:id="rId25">
           <w:r>
             <w:rPr/>
-            <w:t>rs1801274</w:t>
+            <w:t>3520</w:t>
           </w:r>
         </w:hyperlink>
       </w:r>
       <w:r>
         <w:br/>
       </w:r>
-    </w:p>
-    <w:p>
-      <w:pPr>
-        <w:pStyle w:val="Heading3"/>
-      </w:pPr>
-      <w:r>
-        <w:t xml:space="preserve">CIViC Variant Description: </w:t>
-      </w:r>
-    </w:p>
-    <w:p>
-      <w:r>
-        <w:t>N/A</w:t>
-        <w:br/>
-      </w:r>
-    </w:p>
-    <w:p>
-      <w:pPr>
-        <w:pStyle w:val="Heading3"/>
-      </w:pPr>
-      <w:r>
-        <w:t>Associated CIViC Assertions:</w:t>
-      </w:r>
-    </w:p>
-    <w:p>
-      <w:r>
-        <w:t>N/A</w:t>
-        <w:br/>
-      </w:r>
-    </w:p>
-    <w:p>
-      <w:pPr>
-        <w:pStyle w:val="Heading3"/>
-      </w:pPr>
-      <w:r>
-        <w:t>Associated CIViC Evidence Items:</w:t>
-      </w:r>
-    </w:p>
-    <w:p>
       <w:r>
         <w:rPr>
           <w:b/>
         </w:rPr>
-        <w:t xml:space="preserve">Description: </w:t>
-      </w:r>
-      <w:r>
-        <w:t>FCGR2A H167R Does Not Support N/A for patients with Breast Cancer</w:t>
-        <w:br/>
-      </w:r>
-      <w:r>
-        <w:br/>
-        <w:tab/>
-      </w:r>
-      <w:r>
-        <w:rPr>
-          <w:b/>
-          <w:u w:val="single"/>
-        </w:rPr>
-        <w:t>CIViC ID(s)</w:t>
-      </w:r>
-      <w:r>
-        <w:tab/>
-        <w:tab/>
-      </w:r>
-      <w:r>
-        <w:rPr>
-          <w:b/>
-          <w:u w:val="single"/>
-        </w:rPr>
-        <w:t>Citation(s)</w:t>
-      </w:r>
-      <w:r>
-        <w:br/>
-        <w:tab/>
+        <w:t xml:space="preserve">dbSNP ID: </w:t>
       </w:r>
       <w:r>
         <w:rPr>
@@ -873,13 +988,18 @@
         <w:hyperlink r:id="rId26">
           <w:r>
             <w:rPr/>
-            <w:t>EID1088</w:t>
+            <w:t>rs1801133</w:t>
           </w:r>
         </w:hyperlink>
       </w:r>
       <w:r>
-        <w:tab/>
-        <w:tab/>
+        <w:br/>
+      </w:r>
+      <w:r>
+        <w:rPr>
+          <w:b/>
+        </w:rPr>
+        <w:t xml:space="preserve">COSMIC ID: </w:t>
       </w:r>
       <w:r>
         <w:rPr>
@@ -889,9 +1009,82 @@
         <w:hyperlink r:id="rId27">
           <w:r>
             <w:rPr/>
-            <w:t>Norton et al., 2014, Cancer Immunol Res</w:t>
+            <w:t>146404</w:t>
           </w:r>
         </w:hyperlink>
+      </w:r>
+      <w:r>
+        <w:br/>
+      </w:r>
+    </w:p>
+    <w:p>
+      <w:pPr>
+        <w:pStyle w:val="Heading3"/>
+      </w:pPr>
+      <w:r>
+        <w:t xml:space="preserve">CIViC Variant Description: </w:t>
+      </w:r>
+    </w:p>
+    <w:p>
+      <w:r>
+        <w:t>N/A</w:t>
+        <w:br/>
+      </w:r>
+    </w:p>
+    <w:p>
+      <w:pPr>
+        <w:pStyle w:val="Heading3"/>
+      </w:pPr>
+      <w:r>
+        <w:t>Associated CIViC Assertions:</w:t>
+      </w:r>
+    </w:p>
+    <w:p>
+      <w:r>
+        <w:t>N/A</w:t>
+        <w:br/>
+      </w:r>
+    </w:p>
+    <w:p>
+      <w:pPr>
+        <w:pStyle w:val="Heading3"/>
+      </w:pPr>
+      <w:r>
+        <w:t>Associated CIViC Evidence Items:</w:t>
+      </w:r>
+    </w:p>
+    <w:p>
+      <w:r>
+        <w:rPr>
+          <w:b/>
+        </w:rPr>
+        <w:t xml:space="preserve">Description: </w:t>
+      </w:r>
+      <w:r>
+        <w:t>MTHFR A222V Supports Better Outcome for patients with Pancreatic Cancer</w:t>
+        <w:br/>
+      </w:r>
+      <w:r>
+        <w:br/>
+        <w:tab/>
+      </w:r>
+      <w:r>
+        <w:rPr>
+          <w:b/>
+          <w:u w:val="single"/>
+        </w:rPr>
+        <w:t>CIViC ID(s)</w:t>
+      </w:r>
+      <w:r>
+        <w:tab/>
+        <w:tab/>
+      </w:r>
+      <w:r>
+        <w:rPr>
+          <w:b/>
+          <w:u w:val="single"/>
+        </w:rPr>
+        <w:t>Citation(s)</w:t>
       </w:r>
       <w:r>
         <w:br/>
@@ -905,11 +1098,12 @@
         <w:hyperlink r:id="rId28">
           <w:r>
             <w:rPr/>
-            <w:t>EID1084</w:t>
+            <w:t>EID1756</w:t>
           </w:r>
         </w:hyperlink>
       </w:r>
       <w:r>
+        <w:t xml:space="preserve">   </w:t>
         <w:tab/>
         <w:tab/>
       </w:r>
@@ -921,7 +1115,7 @@
         <w:hyperlink r:id="rId29">
           <w:r>
             <w:rPr/>
-            <w:t>Kim et al., 2012, Oncology</w:t>
+            <w:t>Wu et al., 2016, Sci Rep</w:t>
           </w:r>
         </w:hyperlink>
       </w:r>
@@ -989,6 +1183,38 @@
       <w:r>
         <w:t>ENST00000241453.7</w:t>
         <w:br/>
+      </w:r>
+      <w:r>
+        <w:rPr>
+          <w:b/>
+        </w:rPr>
+        <w:t>HGVS Expression(s)</w:t>
+        <w:tab/>
+        <w:tab/>
+      </w:r>
+      <w:r>
+        <w:t>NM_004119.2:c.680C&gt;T</w:t>
+        <w:br/>
+        <w:tab/>
+        <w:tab/>
+        <w:tab/>
+        <w:tab/>
+      </w:r>
+      <w:r>
+        <w:t>NP_004110.2:p.Thr227Met</w:t>
+        <w:br/>
+        <w:tab/>
+        <w:tab/>
+        <w:tab/>
+        <w:tab/>
+      </w:r>
+      <w:r>
+        <w:t>NC_000013.10:g.28624294G&gt;A</w:t>
+        <w:br/>
+        <w:tab/>
+        <w:tab/>
+        <w:tab/>
+        <w:tab/>
       </w:r>
     </w:p>
     <w:p>
@@ -1143,6 +1369,46 @@
         <w:t>ENST00000269305.4</w:t>
         <w:br/>
       </w:r>
+      <w:r>
+        <w:rPr>
+          <w:b/>
+        </w:rPr>
+        <w:t>HGVS Expression(s)</w:t>
+        <w:tab/>
+        <w:tab/>
+      </w:r>
+      <w:r>
+        <w:t>NM_000546.5:c.215C&gt;G</w:t>
+        <w:br/>
+        <w:tab/>
+        <w:tab/>
+        <w:tab/>
+        <w:tab/>
+      </w:r>
+      <w:r>
+        <w:t>NP_000537.3:p.Pro72Arg</w:t>
+        <w:br/>
+        <w:tab/>
+        <w:tab/>
+        <w:tab/>
+        <w:tab/>
+      </w:r>
+      <w:r>
+        <w:t>NC_000017.10:g.7579472G&gt;C</w:t>
+        <w:br/>
+        <w:tab/>
+        <w:tab/>
+        <w:tab/>
+        <w:tab/>
+      </w:r>
+      <w:r>
+        <w:t>ENST00000269305.4:c.215C&gt;G</w:t>
+        <w:br/>
+        <w:tab/>
+        <w:tab/>
+        <w:tab/>
+        <w:tab/>
+      </w:r>
     </w:p>
     <w:p>
       <w:pPr>
@@ -1260,7 +1526,17 @@
         <w:t xml:space="preserve">Description: </w:t>
       </w:r>
       <w:r>
-        <w:t>TP53 P72R Does Not Support Positive Predisposition For Cancer  for patients with Breast Cancer</w:t>
+        <w:t xml:space="preserve">TP53 P72R </w:t>
+      </w:r>
+      <w:r>
+        <w:rPr>
+          <w:b/>
+          <w:u w:val="single"/>
+        </w:rPr>
+        <w:t xml:space="preserve"> *Does Not Support* </w:t>
+      </w:r>
+      <w:r>
+        <w:t xml:space="preserve"> Positive Predisposition For Cancer  for patients with Breast Cancer</w:t>
         <w:br/>
       </w:r>
       <w:r>
@@ -1302,6 +1578,7 @@
         </w:hyperlink>
       </w:r>
       <w:r>
+        <w:t xml:space="preserve">   </w:t>
         <w:tab/>
         <w:tab/>
       </w:r>
@@ -1330,7 +1607,17 @@
         <w:t xml:space="preserve">Description: </w:t>
       </w:r>
       <w:r>
-        <w:t>TP53 P72R Does Not Support Poor Outcome for patients with Cervical Cancer</w:t>
+        <w:t xml:space="preserve">TP53 P72R </w:t>
+      </w:r>
+      <w:r>
+        <w:rPr>
+          <w:b/>
+          <w:u w:val="single"/>
+        </w:rPr>
+        <w:t xml:space="preserve"> *Does Not Support* </w:t>
+      </w:r>
+      <w:r>
+        <w:t xml:space="preserve"> Poor Outcome for patients with Cervical Cancer</w:t>
         <w:br/>
       </w:r>
       <w:r>
@@ -1372,6 +1659,7 @@
         </w:hyperlink>
       </w:r>
       <w:r>
+        <w:t xml:space="preserve">   </w:t>
         <w:tab/>
         <w:tab/>
       </w:r>
@@ -1400,7 +1688,17 @@
         <w:t xml:space="preserve">Description: </w:t>
       </w:r>
       <w:r>
-        <w:t>TP53 P72R Does Not Support Poor Outcome for patients with Lung Carcinoma</w:t>
+        <w:t xml:space="preserve">TP53 P72R </w:t>
+      </w:r>
+      <w:r>
+        <w:rPr>
+          <w:b/>
+          <w:u w:val="single"/>
+        </w:rPr>
+        <w:t xml:space="preserve"> *Does Not Support* </w:t>
+      </w:r>
+      <w:r>
+        <w:t xml:space="preserve"> Poor Outcome for patients with Lung Carcinoma</w:t>
         <w:br/>
       </w:r>
       <w:r>
@@ -1442,6 +1740,7 @@
         </w:hyperlink>
       </w:r>
       <w:r>
+        <w:t xml:space="preserve">   </w:t>
         <w:tab/>
         <w:tab/>
       </w:r>
@@ -1522,6 +1821,18 @@
         <w:t>ENST00000391945.4</w:t>
         <w:br/>
       </w:r>
+      <w:r>
+        <w:rPr>
+          <w:b/>
+        </w:rPr>
+        <w:t>HGVS Expression(s)</w:t>
+        <w:tab/>
+        <w:tab/>
+      </w:r>
+      <w:r>
+        <w:t>NC_000019.9:g.45854919T&gt;G</w:t>
+        <w:br/>
+      </w:r>
     </w:p>
     <w:p>
       <w:pPr>
@@ -1661,6 +1972,7 @@
         </w:hyperlink>
       </w:r>
       <w:r>
+        <w:t xml:space="preserve">   </w:t>
         <w:tab/>
         <w:tab/>
       </w:r>

</xml_diff>